<commit_message>
New Crowdin translations by GitHub Action
</commit_message>
<xml_diff>
--- a/i18n/fr-FR/DAB/Dictionary-App-Builder-03-Installing-and-Building-on-Mac.docx
+++ b/i18n/fr-FR/DAB/Dictionary-App-Builder-03-Installing-and-Building-on-Mac.docx
@@ -137,9 +137,9 @@
         <w:pStyle w:val="P68B1DB1-Normal2"/>
       </w:pPr>
       <w:r>
-        <w:t xml:space="preserve">Installing and </w:t>
+        <w:t xml:space="preserve">Installer et </w:t>
         <w:br/>
-        <w:t xml:space="preserve">Building Apps on a Mac</w:t>
+        <w:t xml:space="preserve">construire des applications sur un Mac</w:t>
       </w:r>
     </w:p>
     <w:p>
@@ -485,7 +485,7 @@
       <w:r>
         <w:t xml:space="preserve">Dictionary App Builder: </w:t>
         <w:br/>
-        <w:t xml:space="preserve">Installing and Building Apps on a Mac</w:t>
+        <w:t xml:space="preserve">Installation et Construction d'Applications sur un Mac</w:t>
       </w:r>
     </w:p>
     <w:p>
@@ -518,7 +518,7 @@
         <w:pStyle w:val="P68B1DB1-Normal4"/>
       </w:pPr>
       <w:r>
-        <w:t xml:space="preserve">Last updated: 25 March 2025</w:t>
+        <w:t xml:space="preserve">Dernière mise à jour : 25 mars 2025</w:t>
       </w:r>
     </w:p>
     <w:p>
@@ -570,7 +570,7 @@
         <w:pStyle w:val="P68B1DB1-Normal5"/>
       </w:pPr>
       <w:r>
-        <w:t xml:space="preserve">You are free to print this manual for personal use and for training workshops.</w:t>
+        <w:t xml:space="preserve">Vous êtes libre d'imprimer ce manuel pour un usage personnel et pour des ateliers de formation.</w:t>
       </w:r>
     </w:p>
     <w:p>
@@ -633,7 +633,7 @@
         <w:pStyle w:val="P68B1DB1-Normal5"/>
       </w:pPr>
       <w:r>
-        <w:t xml:space="preserve">and on the Help menu of Dictionary App Builder.</w:t>
+        <w:t xml:space="preserve">et dans le menu Aide de Dictionary App Builder.</w:t>
       </w:r>
     </w:p>
     <w:p>
@@ -3011,7 +3011,7 @@
         <w:pStyle w:val="P68B1DB1-Normal8"/>
       </w:pPr>
       <w:r>
-        <w:t xml:space="preserve">This document provides information on how to install Dictionary App Builder and build apps on an Apple macOS system. It is possible to build an Android app using DAB on Windows, Linux or Mac, but if you want to build an iOS app for the iPhone or iPad, you will need to build it using a Mac computer.</w:t>
+        <w:t xml:space="preserve">Ce document fournit des informations sur comment installer Dictionary App Builder et construire des applications sur un système Apple macOS. Il est possible de construire une application Android en utilisant DAB sur Windows, Linux ou Mac, mais si vous voulez construire une application iOS pour l'iPhone ou l'iPad, vous devrez la construire à l'aide d'un ordinateur Mac.</w:t>
       </w:r>
     </w:p>
     <w:p>
@@ -3346,7 +3346,7 @@
         <w:pStyle w:val="P68B1DB1-Normal8"/>
       </w:pPr>
       <w:r>
-        <w:t xml:space="preserve">Creating an Android app on a Mac is essentially the same process as it is for Windows or Linux. To create a corresponding iOS app, you will need to enter a few more configuration items. </w:t>
+        <w:t xml:space="preserve">Creating an Android app on a Mac is essentially the same process as it is for Windows or Linux. Pour créer une application iOS correspondante, vous devrez entrer quelques éléments de configuration supplémentaires. </w:t>
       </w:r>
     </w:p>
     <w:p>
@@ -3359,7 +3359,7 @@
         <w:pStyle w:val="P68B1DB1-Normal8"/>
       </w:pPr>
       <w:r>
-        <w:t xml:space="preserve">The apps generated by DAB for iOS will run on iPhones and iPads with iOS 12.2 or higher.</w:t>
+        <w:t xml:space="preserve">Les applications générées par DAB pour iOS fonctionneront sur iPhones et iPads avec iOS 12.2 ou supérieur.</w:t>
       </w:r>
     </w:p>
     <w:p>

</xml_diff>